<commit_message>
Passado conteudo para o latex e criado a conclusão
</commit_message>
<xml_diff>
--- a/2-Materiais_e_Metodos_v1.docx
+++ b/2-Materiais_e_Metodos_v1.docx
@@ -406,7 +406,133 @@
       </w:pPr>
       <w:r>
         <w:rPr/>
-        <w:t>5 – Analise dos dados</w:t>
+        <w:t xml:space="preserve">5 – </w:t>
+      </w:r>
+      <w:r>
+        <w:rPr>
+          <w:rFonts w:eastAsia="AR PL SungtiL GB" w:cs="Lohit Devanagari"/>
+          <w:color w:val="auto"/>
+          <w:kern w:val="2"/>
+          <w:sz w:val="24"/>
+          <w:szCs w:val="24"/>
+          <w:lang w:val="pt-BR" w:eastAsia="zh-CN" w:bidi="hi-IN"/>
+        </w:rPr>
+        <w:t>Classificação a partir do dicionario</w:t>
+      </w:r>
+    </w:p>
+    <w:p>
+      <w:pPr>
+        <w:pStyle w:val="Normal"/>
+        <w:rPr>
+          <w:rFonts w:ascii="Liberation Serif" w:hAnsi="Liberation Serif" w:eastAsia="AR PL SungtiL GB" w:cs="Lohit Devanagari"/>
+          <w:color w:val="auto"/>
+          <w:kern w:val="2"/>
+          <w:sz w:val="24"/>
+          <w:szCs w:val="24"/>
+          <w:lang w:val="pt-BR" w:eastAsia="zh-CN" w:bidi="hi-IN"/>
+        </w:rPr>
+      </w:pPr>
+      <w:r>
+        <w:rPr/>
+      </w:r>
+    </w:p>
+    <w:p>
+      <w:pPr>
+        <w:pStyle w:val="Normal"/>
+        <w:rPr/>
+      </w:pPr>
+      <w:r>
+        <w:rPr>
+          <w:rFonts w:eastAsia="AR PL SungtiL GB" w:cs="Lohit Devanagari"/>
+          <w:color w:val="auto"/>
+          <w:kern w:val="2"/>
+          <w:sz w:val="24"/>
+          <w:szCs w:val="24"/>
+          <w:lang w:val="pt-BR" w:eastAsia="zh-CN" w:bidi="hi-IN"/>
+        </w:rPr>
+        <w:t>Esta etapa consiste em utilizar o dicionario para classificar os documentos de patentes a partir da iteração com cada termo do dicionario para o conjunto de termos de cada documento, classificando para cada tópico. Esta tarefa é demorada e o tempo necessário aumenta exponencialmente conforme aumenta o tamanho do corpora utilizado. A base de dados gerada será usada para ensinar ao modelo como classificar novos documentos de patentes.</w:t>
+      </w:r>
+    </w:p>
+    <w:p>
+      <w:pPr>
+        <w:pStyle w:val="Normal"/>
+        <w:rPr>
+          <w:rFonts w:ascii="Liberation Serif" w:hAnsi="Liberation Serif" w:eastAsia="AR PL SungtiL GB" w:cs="Lohit Devanagari"/>
+          <w:color w:val="auto"/>
+          <w:kern w:val="2"/>
+          <w:sz w:val="24"/>
+          <w:szCs w:val="24"/>
+          <w:lang w:val="pt-BR" w:eastAsia="zh-CN" w:bidi="hi-IN"/>
+        </w:rPr>
+      </w:pPr>
+      <w:r>
+        <w:rPr/>
+      </w:r>
+    </w:p>
+    <w:p>
+      <w:pPr>
+        <w:pStyle w:val="Normal"/>
+        <w:rPr/>
+      </w:pPr>
+      <w:r>
+        <w:rPr>
+          <w:rFonts w:eastAsia="AR PL SungtiL GB" w:cs="Lohit Devanagari"/>
+          <w:color w:val="auto"/>
+          <w:kern w:val="2"/>
+          <w:sz w:val="24"/>
+          <w:szCs w:val="24"/>
+          <w:lang w:val="pt-BR" w:eastAsia="zh-CN" w:bidi="hi-IN"/>
+        </w:rPr>
+        <w:t>6 – Modelagem</w:t>
+      </w:r>
+    </w:p>
+    <w:p>
+      <w:pPr>
+        <w:pStyle w:val="Normal"/>
+        <w:rPr>
+          <w:rFonts w:ascii="Liberation Serif" w:hAnsi="Liberation Serif" w:eastAsia="AR PL SungtiL GB" w:cs="Lohit Devanagari"/>
+          <w:color w:val="auto"/>
+          <w:kern w:val="2"/>
+          <w:sz w:val="24"/>
+          <w:szCs w:val="24"/>
+          <w:lang w:val="pt-BR" w:eastAsia="zh-CN" w:bidi="hi-IN"/>
+        </w:rPr>
+      </w:pPr>
+      <w:r>
+        <w:rPr/>
+      </w:r>
+    </w:p>
+    <w:p>
+      <w:pPr>
+        <w:pStyle w:val="Normal"/>
+        <w:rPr/>
+      </w:pPr>
+      <w:r>
+        <w:rPr>
+          <w:rFonts w:eastAsia="AR PL SungtiL GB" w:cs="Lohit Devanagari"/>
+          <w:color w:val="auto"/>
+          <w:kern w:val="2"/>
+          <w:sz w:val="24"/>
+          <w:szCs w:val="24"/>
+          <w:lang w:val="pt-BR" w:eastAsia="zh-CN" w:bidi="hi-IN"/>
+        </w:rPr>
+        <w:t>Utilizaremos três dos modelos mais citados na classificação de texto, o RandomForest, Naive Bayes e SVM para avaliar qual se adéqua melhor a essa classificação. Usaremos as técnicas de pré processamento para garantir que o mesmo dado será testado igualmente para cada modelo e escolheremos o modelo de melhor acurácia como modelo final.</w:t>
+      </w:r>
+    </w:p>
+    <w:p>
+      <w:pPr>
+        <w:pStyle w:val="Normal"/>
+        <w:rPr>
+          <w:rFonts w:ascii="Liberation Serif" w:hAnsi="Liberation Serif" w:eastAsia="AR PL SungtiL GB" w:cs="Lohit Devanagari"/>
+          <w:color w:val="auto"/>
+          <w:kern w:val="2"/>
+          <w:sz w:val="24"/>
+          <w:szCs w:val="24"/>
+          <w:lang w:val="pt-BR" w:eastAsia="zh-CN" w:bidi="hi-IN"/>
+        </w:rPr>
+      </w:pPr>
+      <w:r>
+        <w:rPr/>
       </w:r>
     </w:p>
     <w:sectPr>
@@ -429,7 +555,6 @@
       <w:rPr>
         <w:rFonts w:ascii="Liberation Serif" w:hAnsi="Liberation Serif" w:eastAsia="AR PL SungtiL GB" w:cs="Lohit Devanagari"/>
         <w:kern w:val="2"/>
-        <w:sz w:val="20"/>
         <w:szCs w:val="24"/>
         <w:lang w:val="pt-BR" w:eastAsia="zh-CN" w:bidi="hi-IN"/>
       </w:rPr>
@@ -445,6 +570,7 @@
     <w:qFormat/>
     <w:pPr>
       <w:widowControl/>
+      <w:suppressAutoHyphens w:val="true"/>
       <w:bidi w:val="0"/>
       <w:spacing w:before="0" w:after="0"/>
       <w:jc w:val="left"/>

</xml_diff>